<commit_message>
PD controller and charging schematic complete
</commit_message>
<xml_diff>
--- a/1_FILES/USB HUB.docx
+++ b/1_FILES/USB HUB.docx
@@ -213,7 +213,15 @@
         <w:t>port (</w:t>
       </w:r>
       <w:r>
-        <w:t>UFP) or controller to the downward facing ports(DFP).</w:t>
+        <w:t xml:space="preserve">UFP) or controller to the downward facing </w:t>
+      </w:r>
+      <w:proofErr w:type="gramStart"/>
+      <w:r>
+        <w:t>ports(</w:t>
+      </w:r>
+      <w:proofErr w:type="gramEnd"/>
+      <w:r>
+        <w:t>DFP).</w:t>
       </w:r>
     </w:p>
     <w:p>
@@ -485,14 +493,30 @@
           <w:b/>
           <w:bCs/>
         </w:rPr>
-        <w:t xml:space="preserve"> or  </w:t>
-      </w:r>
-      <w:r>
-        <w:rPr>
-          <w:b/>
-          <w:bCs/>
-        </w:rPr>
-        <w:t>PI7C9X440SL</w:t>
+        <w:t xml:space="preserve"> </w:t>
+      </w:r>
+      <w:proofErr w:type="gramStart"/>
+      <w:r>
+        <w:rPr>
+          <w:b/>
+          <w:bCs/>
+        </w:rPr>
+        <w:t xml:space="preserve">or  </w:t>
+      </w:r>
+      <w:r>
+        <w:rPr>
+          <w:b/>
+          <w:bCs/>
+        </w:rPr>
+        <w:t>PI</w:t>
+      </w:r>
+      <w:proofErr w:type="gramEnd"/>
+      <w:r>
+        <w:rPr>
+          <w:b/>
+          <w:bCs/>
+        </w:rPr>
+        <w:t>7C9X440SL</w:t>
       </w:r>
       <w:r>
         <w:t>(only available at mouser)</w:t>
@@ -711,48 +735,34 @@
           <w:i/>
           <w:iCs/>
         </w:rPr>
-        <w:t xml:space="preserve"> </w:t>
+        <w:t xml:space="preserve"> MCDP2900)</w:t>
       </w:r>
       <w:r>
         <w:rPr>
           <w:i/>
           <w:iCs/>
         </w:rPr>
-        <w:t>MCDP2900</w:t>
+        <w:t xml:space="preserve"> </w:t>
       </w:r>
       <w:r>
         <w:rPr>
           <w:i/>
           <w:iCs/>
         </w:rPr>
-        <w:t>)</w:t>
+        <w:t xml:space="preserve">and a </w:t>
       </w:r>
       <w:r>
         <w:rPr>
           <w:i/>
           <w:iCs/>
         </w:rPr>
-        <w:t xml:space="preserve"> </w:t>
+        <w:t>HDMI</w:t>
       </w:r>
       <w:r>
         <w:rPr>
           <w:i/>
           <w:iCs/>
         </w:rPr>
-        <w:t xml:space="preserve">and a </w:t>
-      </w:r>
-      <w:r>
-        <w:rPr>
-          <w:i/>
-          <w:iCs/>
-        </w:rPr>
-        <w:t>HDMI</w:t>
-      </w:r>
-      <w:r>
-        <w:rPr>
-          <w:i/>
-          <w:iCs/>
-        </w:rPr>
         <w:t xml:space="preserve"> connector.</w:t>
       </w:r>
     </w:p>
@@ -781,10 +791,7 @@
         <w:t xml:space="preserve">The </w:t>
       </w:r>
       <w:r>
-        <w:t>HD3SS460</w:t>
-      </w:r>
-      <w:r>
-        <w:t xml:space="preserve"> </w:t>
+        <w:t xml:space="preserve">HD3SS460 </w:t>
       </w:r>
       <w:r>
         <w:t>will as well handle audio via AUX output to be connected to the audio Jack.</w:t>
@@ -933,7 +940,14 @@
           <w:b/>
           <w:bCs/>
         </w:rPr>
-        <w:t xml:space="preserve">TPS65982 </w:t>
+        <w:t>TPS65982</w:t>
+      </w:r>
+      <w:r>
+        <w:rPr>
+          <w:b/>
+          <w:bCs/>
+        </w:rPr>
+        <w:t xml:space="preserve">(we will the certified PD controller such as TPS65987) </w:t>
       </w:r>
       <w:r>
         <w:t xml:space="preserve">from Texas instruments that features an integrated PD controller and an internal highspeed communication and I2C interfacing. It can handle up to 100W via external </w:t>

</xml_diff>

<commit_message>
commit with all DFPs properly connected
</commit_message>
<xml_diff>
--- a/1_FILES/USB HUB.docx
+++ b/1_FILES/USB HUB.docx
@@ -280,6 +280,9 @@
         </w:numPr>
       </w:pPr>
       <w:r>
+        <w:rPr>
+          <w:color w:val="FF0000"/>
+        </w:rPr>
         <w:t>1x micro-SD- card via integrated HUB IC bridge for SPI</w:t>
       </w:r>
     </w:p>
@@ -319,10 +322,19 @@
         </w:numPr>
       </w:pPr>
       <w:r>
+        <w:rPr>
+          <w:color w:val="FF0000"/>
+        </w:rPr>
         <w:t>1x SD card UHS II 250MB/s</w:t>
       </w:r>
       <w:r>
-        <w:t xml:space="preserve"> – This will be interfaced to the HUB controller via a USB – SD CARD controller. Recommended: </w:t>
+        <w:rPr>
+          <w:color w:val="FF0000"/>
+        </w:rPr>
+        <w:t xml:space="preserve"> – This will be interfaced to the HUB controller via a USB – SD CARD </w:t>
+      </w:r>
+      <w:r>
+        <w:t xml:space="preserve">controller. Recommended: </w:t>
       </w:r>
       <w:r>
         <w:rPr>

</xml_diff>

<commit_message>
ALL DONE BUT THE HDMI SECTION. NEED FOOTPRINT ASSIGNMENT
</commit_message>
<xml_diff>
--- a/1_FILES/USB HUB.docx
+++ b/1_FILES/USB HUB.docx
@@ -239,17 +239,32 @@
           <w:ilvl w:val="0"/>
           <w:numId w:val="4"/>
         </w:numPr>
-      </w:pPr>
-      <w:r>
+        <w:rPr>
+          <w:color w:val="FF0000"/>
+        </w:rPr>
+      </w:pPr>
+      <w:r>
+        <w:rPr>
+          <w:color w:val="FF0000"/>
+        </w:rPr>
         <w:t>1x USB 3.2 Gen2 type</w:t>
       </w:r>
       <w:r>
+        <w:rPr>
+          <w:color w:val="FF0000"/>
+        </w:rPr>
         <w:t xml:space="preserve"> C</w:t>
       </w:r>
       <w:r>
+        <w:rPr>
+          <w:color w:val="FF0000"/>
+        </w:rPr>
         <w:t xml:space="preserve"> </w:t>
       </w:r>
       <w:r>
+        <w:rPr>
+          <w:color w:val="FF0000"/>
+        </w:rPr>
         <w:t>- from the hub controller</w:t>
       </w:r>
     </w:p>
@@ -260,14 +275,26 @@
           <w:ilvl w:val="0"/>
           <w:numId w:val="4"/>
         </w:numPr>
-      </w:pPr>
-      <w:r>
+        <w:rPr>
+          <w:color w:val="FF0000"/>
+        </w:rPr>
+      </w:pPr>
+      <w:r>
+        <w:rPr>
+          <w:color w:val="FF0000"/>
+        </w:rPr>
         <w:t xml:space="preserve">2x USB 3.2 gen1 </w:t>
       </w:r>
       <w:r>
+        <w:rPr>
+          <w:color w:val="FF0000"/>
+        </w:rPr>
         <w:t>type A</w:t>
       </w:r>
       <w:r>
+        <w:rPr>
+          <w:color w:val="FF0000"/>
+        </w:rPr>
         <w:t xml:space="preserve"> - from the hub controller</w:t>
       </w:r>
     </w:p>
@@ -293,23 +320,44 @@
           <w:ilvl w:val="0"/>
           <w:numId w:val="4"/>
         </w:numPr>
-      </w:pPr>
-      <w:r>
+        <w:rPr>
+          <w:color w:val="FF0000"/>
+        </w:rPr>
+      </w:pPr>
+      <w:r>
+        <w:rPr>
+          <w:color w:val="FF0000"/>
+        </w:rPr>
         <w:t xml:space="preserve">1x type C connect to </w:t>
       </w:r>
       <w:r>
+        <w:rPr>
+          <w:color w:val="FF0000"/>
+        </w:rPr>
         <w:t>I</w:t>
       </w:r>
       <w:r>
+        <w:rPr>
+          <w:color w:val="FF0000"/>
+        </w:rPr>
         <w:t>pad – via a basic type C with low-medium speed capabilities (not high speed)</w:t>
       </w:r>
       <w:r>
+        <w:rPr>
+          <w:color w:val="FF0000"/>
+        </w:rPr>
         <w:t xml:space="preserve"> this will be directly from the </w:t>
       </w:r>
       <w:r>
+        <w:rPr>
+          <w:color w:val="FF0000"/>
+        </w:rPr>
         <w:t>DP and DM of the USB C</w:t>
       </w:r>
       <w:r>
+        <w:rPr>
+          <w:color w:val="FF0000"/>
+        </w:rPr>
         <w:t xml:space="preserve"> which will be free.</w:t>
       </w:r>
     </w:p>
@@ -433,7 +481,13 @@
         </w:numPr>
       </w:pPr>
       <w:r>
-        <w:t xml:space="preserve">1x RJ45 1 Gbps – the connection of this port will be via a USB to Lan/Ethernet controller Recommended: </w:t>
+        <w:rPr>
+          <w:color w:val="FF0000"/>
+        </w:rPr>
+        <w:t>1x RJ45 1 Gbps – the connection of this port will be via a USB to Lan/Ethernet controller Recommended</w:t>
+      </w:r>
+      <w:r>
+        <w:t xml:space="preserve">: </w:t>
       </w:r>
       <w:r>
         <w:t>LAN7850 (Ref:</w:t>
@@ -469,34 +523,59 @@
           <w:ilvl w:val="0"/>
           <w:numId w:val="4"/>
         </w:numPr>
-      </w:pPr>
-      <w:r>
+        <w:rPr>
+          <w:color w:val="FF0000"/>
+        </w:rPr>
+      </w:pPr>
+      <w:r>
+        <w:rPr>
+          <w:color w:val="FF0000"/>
+        </w:rPr>
         <w:t xml:space="preserve">M.2 controller for </w:t>
       </w:r>
       <w:r>
+        <w:rPr>
+          <w:color w:val="FF0000"/>
+        </w:rPr>
         <w:t>NVME and</w:t>
       </w:r>
       <w:r>
+        <w:rPr>
+          <w:color w:val="FF0000"/>
+        </w:rPr>
         <w:t xml:space="preserve"> SATA </w:t>
       </w:r>
       <w:r>
+        <w:rPr>
+          <w:color w:val="FF0000"/>
+        </w:rPr>
         <w:t xml:space="preserve">– We need a M.2 to USB </w:t>
       </w:r>
       <w:r>
+        <w:rPr>
+          <w:color w:val="FF0000"/>
+        </w:rPr>
         <w:t>controller/</w:t>
       </w:r>
       <w:r>
+        <w:rPr>
+          <w:color w:val="FF0000"/>
+        </w:rPr>
         <w:t>interfacing IC – (yet to be establish the appropriate controller).</w:t>
       </w:r>
     </w:p>
     <w:p>
       <w:pPr>
         <w:pStyle w:val="ListParagraph"/>
-      </w:pPr>
-      <w:r>
-        <w:rPr>
-          <w:b/>
-          <w:bCs/>
+        <w:rPr>
+          <w:color w:val="FF0000"/>
+        </w:rPr>
+      </w:pPr>
+      <w:r>
+        <w:rPr>
+          <w:b/>
+          <w:bCs/>
+          <w:color w:val="FF0000"/>
         </w:rPr>
         <w:t>the controller that could be used is PI7C9X442SL</w:t>
       </w:r>
@@ -504,6 +583,7 @@
         <w:rPr>
           <w:b/>
           <w:bCs/>
+          <w:color w:val="FF0000"/>
         </w:rPr>
         <w:t xml:space="preserve"> </w:t>
       </w:r>
@@ -512,25 +592,23 @@
         <w:rPr>
           <w:b/>
           <w:bCs/>
-        </w:rPr>
-        <w:t xml:space="preserve">or  </w:t>
-      </w:r>
-      <w:r>
-        <w:rPr>
-          <w:b/>
-          <w:bCs/>
-        </w:rPr>
-        <w:t>PI</w:t>
+          <w:color w:val="FF0000"/>
+        </w:rPr>
+        <w:t>or  PI</w:t>
       </w:r>
       <w:proofErr w:type="gramEnd"/>
       <w:r>
         <w:rPr>
           <w:b/>
           <w:bCs/>
+          <w:color w:val="FF0000"/>
         </w:rPr>
         <w:t>7C9X440SL</w:t>
       </w:r>
       <w:r>
+        <w:rPr>
+          <w:color w:val="FF0000"/>
+        </w:rPr>
         <w:t>(only available at mouser)</w:t>
       </w:r>
     </w:p>

</xml_diff>